<commit_message>
Update DADOS PARA OS RELATORIOS-FICHA TECNICA.docx
tati: incluiu informaçao sobre o versionamento, e completou a versão do PHP
</commit_message>
<xml_diff>
--- a/DADOS PARA OS RELATORIOS-FICHA TECNICA.docx
+++ b/DADOS PARA OS RELATORIOS-FICHA TECNICA.docx
@@ -137,7 +137,6 @@
         </w:rPr>
         <w:t>AC-</w:t>
       </w:r>
-      <w:proofErr w:type="spellStart"/>
       <w:proofErr w:type="gramStart"/>
       <w:r>
         <w:rPr>
@@ -145,7 +144,6 @@
         </w:rPr>
         <w:t>TrashTronic</w:t>
       </w:r>
-      <w:proofErr w:type="spellEnd"/>
       <w:r>
         <w:t xml:space="preserve">  (</w:t>
       </w:r>
@@ -566,7 +564,38 @@
         <w:t>PHP</w:t>
       </w:r>
       <w:r>
-        <w:t xml:space="preserve"> é uma linguagem interpretada livre, usada originalmente apenas para o desenvolvimento de aplicações presentes e atuantes no lado do servidor, capazes de gerar conteúdo dinâmico na World </w:t>
+        <w:t xml:space="preserve"> </w:t>
+      </w:r>
+      <w:r>
+        <w:t>–</w:t>
+      </w:r>
+      <w:r>
+        <w:rPr>
+          <w:b/>
+        </w:rPr>
+        <w:t xml:space="preserve">versão </w:t>
+      </w:r>
+      <w:proofErr w:type="gramStart"/>
+      <w:r>
+        <w:rPr>
+          <w:b/>
+        </w:rPr>
+        <w:t>ZEND</w:t>
+      </w:r>
+      <w:r>
+        <w:t xml:space="preserve">  .</w:t>
+      </w:r>
+      <w:proofErr w:type="gramEnd"/>
+      <w:r>
+        <w:t xml:space="preserve"> </w:t>
+      </w:r>
+      <w:proofErr w:type="gramStart"/>
+      <w:r>
+        <w:t>é</w:t>
+      </w:r>
+      <w:proofErr w:type="gramEnd"/>
+      <w:r>
+        <w:t xml:space="preserve"> uma linguagem interpretada livre, usada originalmente apenas para o desenvolvimento de aplicações presentes e atuantes no lado do servidor, capazes de gerar conteúdo dinâmico na World </w:t>
       </w:r>
       <w:proofErr w:type="spellStart"/>
       <w:r>
@@ -641,9 +670,76 @@
       <w:pPr>
         <w:pStyle w:val="atexto-base"/>
         <w:spacing w:after="0" w:line="240" w:lineRule="auto"/>
-      </w:pPr>
-      <w:bookmarkStart w:id="0" w:name="_GoBack"/>
-      <w:bookmarkEnd w:id="0"/>
+        <w:rPr>
+          <w:b/>
+        </w:rPr>
+      </w:pPr>
+    </w:p>
+    <w:p>
+      <w:pPr>
+        <w:pStyle w:val="atexto-base"/>
+        <w:spacing w:after="0" w:line="240" w:lineRule="auto"/>
+      </w:pPr>
+      <w:r>
+        <w:rPr>
+          <w:b/>
+        </w:rPr>
+        <w:t>-GIT-GITHUB-</w:t>
+      </w:r>
+      <w:r>
+        <w:t xml:space="preserve">  </w:t>
+      </w:r>
+      <w:r>
+        <w:t xml:space="preserve">O </w:t>
+      </w:r>
+      <w:proofErr w:type="spellStart"/>
+      <w:r>
+        <w:t>Git</w:t>
+      </w:r>
+      <w:proofErr w:type="spellEnd"/>
+      <w:r>
+        <w:t xml:space="preserve"> é uma ferramenta de controle de versão. Isso significa que ele nos permite manter diferentes versões de um mesmo arquivo ou projeto, facilitando o trabalho em equipe e evitando conflitos, </w:t>
+      </w:r>
+      <w:proofErr w:type="spellStart"/>
+      <w:r>
+        <w:t>Git</w:t>
+      </w:r>
+      <w:proofErr w:type="spellEnd"/>
+      <w:r>
+        <w:t xml:space="preserve"> é um sistema de controle de versão distribuído, o que significa que cada usuário possui uma cópia completa do repositório. Isso permite que os usuários trabalhem </w:t>
+      </w:r>
+      <w:proofErr w:type="spellStart"/>
+      <w:r>
+        <w:t>offline</w:t>
+      </w:r>
+      <w:proofErr w:type="spellEnd"/>
+      <w:r>
+        <w:t xml:space="preserve"> e tenham acesso ao histórico completo do projeto.</w:t>
+      </w:r>
+    </w:p>
+    <w:p>
+      <w:pPr>
+        <w:pStyle w:val="atexto-base"/>
+        <w:spacing w:after="0" w:line="240" w:lineRule="auto"/>
+        <w:ind w:firstLine="1843"/>
+      </w:pPr>
+      <w:r>
+        <w:t xml:space="preserve">O GitHub é uma plataforma que permite que você hospede seus projetos </w:t>
+      </w:r>
+      <w:proofErr w:type="spellStart"/>
+      <w:r>
+        <w:t>Git</w:t>
+      </w:r>
+      <w:proofErr w:type="spellEnd"/>
+      <w:r>
+        <w:t xml:space="preserve"> online, de forma que outras pessoas possam acessá-los e colaborar com você. É como uma rede social para desenvolvedores! Além disso, o GitHub oferece diversas ferramentas para facilitar o trabalho em equipe.</w:t>
+      </w:r>
+    </w:p>
+    <w:p>
+      <w:pPr>
+        <w:pStyle w:val="atexto-base"/>
+        <w:spacing w:after="0" w:line="240" w:lineRule="auto"/>
+      </w:pPr>
     </w:p>
     <w:p>
       <w:pPr>
@@ -714,14 +810,40 @@
           <w:numId w:val="18"/>
         </w:numPr>
         <w:spacing w:after="0" w:line="240" w:lineRule="auto"/>
-      </w:pPr>
-      <w:r>
-        <w:t>Desenvolvido por</w:t>
-      </w:r>
-      <w:r>
-        <w:tab/>
-        <w:t>W3C &amp; WHATWG</w:t>
-      </w:r>
+        <w:ind w:left="714" w:hanging="357"/>
+      </w:pPr>
+      <w:r>
+        <w:t>Extensão do arquivo</w:t>
+      </w:r>
+      <w:r>
+        <w:t xml:space="preserve">    </w:t>
+      </w:r>
+      <w:r>
+        <w:t>.</w:t>
+      </w:r>
+      <w:proofErr w:type="spellStart"/>
+      <w:r>
+        <w:t>html</w:t>
+      </w:r>
+      <w:proofErr w:type="spellEnd"/>
+    </w:p>
+    <w:p>
+      <w:pPr>
+        <w:pStyle w:val="atexto-base"/>
+        <w:spacing w:after="0" w:line="240" w:lineRule="auto"/>
+        <w:ind w:left="2874" w:firstLine="6"/>
+      </w:pPr>
+      <w:r>
+        <w:t xml:space="preserve"> </w:t>
+      </w:r>
+      <w:r>
+        <w:t>.</w:t>
+      </w:r>
+      <w:proofErr w:type="spellStart"/>
+      <w:r>
+        <w:t>htm</w:t>
+      </w:r>
+      <w:proofErr w:type="spellEnd"/>
     </w:p>
     <w:p>
       <w:pPr>
@@ -733,11 +855,14 @@
         <w:spacing w:after="0" w:line="240" w:lineRule="auto"/>
       </w:pPr>
       <w:r>
-        <w:t>Tipo de formato</w:t>
+        <w:t>Desenvolvido por</w:t>
+      </w:r>
+      <w:r>
+        <w:t>:</w:t>
       </w:r>
       <w:r>
         <w:tab/>
-        <w:t>Linguagem de marcação</w:t>
+        <w:t>W3C &amp; WHATWG</w:t>
       </w:r>
     </w:p>
     <w:p>
@@ -750,11 +875,30 @@
         <w:spacing w:after="0" w:line="240" w:lineRule="auto"/>
       </w:pPr>
       <w:r>
-        <w:t>Padronização</w:t>
+        <w:t>MIME</w:t>
+      </w:r>
+      <w:r>
+        <w:t>:</w:t>
       </w:r>
       <w:r>
         <w:tab/>
       </w:r>
+      <w:r>
+        <w:tab/>
+      </w:r>
+      <w:proofErr w:type="spellStart"/>
+      <w:r>
+        <w:t>text</w:t>
+      </w:r>
+      <w:proofErr w:type="spellEnd"/>
+      <w:r>
+        <w:t>/</w:t>
+      </w:r>
+      <w:proofErr w:type="spellStart"/>
+      <w:r>
+        <w:t>html</w:t>
+      </w:r>
+      <w:proofErr w:type="spellEnd"/>
     </w:p>
     <w:p>
       <w:pPr>
@@ -766,7 +910,14 @@
         <w:spacing w:after="0" w:line="240" w:lineRule="auto"/>
       </w:pPr>
       <w:r>
-        <w:t>ISO/IEC 15445</w:t>
+        <w:t>Tipo de formato</w:t>
+      </w:r>
+      <w:r>
+        <w:t>:</w:t>
+      </w:r>
+      <w:r>
+        <w:tab/>
+        <w:t>Linguagem de marcação</w:t>
       </w:r>
     </w:p>
     <w:p>
@@ -779,6 +930,19 @@
         <w:spacing w:after="0" w:line="240" w:lineRule="auto"/>
       </w:pPr>
       <w:r>
+        <w:t xml:space="preserve">Padronização: </w:t>
+      </w:r>
+      <w:r>
+        <w:t>ISO/IEC 15445</w:t>
+      </w:r>
+    </w:p>
+    <w:p>
+      <w:pPr>
+        <w:pStyle w:val="atexto-base"/>
+        <w:spacing w:after="0" w:line="240" w:lineRule="auto"/>
+        <w:ind w:left="720" w:firstLine="1407"/>
+      </w:pPr>
+      <w:r>
         <w:t xml:space="preserve">W3C HTML </w:t>
       </w:r>
       <w:proofErr w:type="spellStart"/>
@@ -794,6 +958,26 @@
         <w:t>recommendation</w:t>
       </w:r>
       <w:proofErr w:type="spellEnd"/>
+    </w:p>
+    <w:p>
+      <w:pPr>
+        <w:pStyle w:val="atexto-base"/>
+        <w:spacing w:after="0" w:line="240" w:lineRule="auto"/>
+        <w:ind w:left="720" w:firstLine="1407"/>
+      </w:pPr>
+      <w:r>
+        <w:t>HTML Living Standard</w:t>
+      </w:r>
+    </w:p>
+    <w:p>
+      <w:pPr>
+        <w:pStyle w:val="atexto-base"/>
+        <w:spacing w:after="0" w:line="240" w:lineRule="auto"/>
+        <w:ind w:left="720" w:firstLine="1407"/>
+      </w:pPr>
+      <w:r>
+        <w:t>W3C HTML 5.1</w:t>
+      </w:r>
     </w:p>
     <w:p>
       <w:pPr>
@@ -805,33 +989,10 @@
         <w:spacing w:after="0" w:line="240" w:lineRule="auto"/>
       </w:pPr>
       <w:r>
-        <w:t>HTML Living Standard</w:t>
-      </w:r>
-    </w:p>
-    <w:p>
-      <w:pPr>
-        <w:pStyle w:val="atexto-base"/>
-        <w:numPr>
-          <w:ilvl w:val="0"/>
-          <w:numId w:val="18"/>
-        </w:numPr>
-        <w:spacing w:after="0" w:line="240" w:lineRule="auto"/>
-      </w:pPr>
-      <w:r>
-        <w:t>W3C HTML 5.1</w:t>
-      </w:r>
-    </w:p>
-    <w:p>
-      <w:pPr>
-        <w:pStyle w:val="atexto-base"/>
-        <w:numPr>
-          <w:ilvl w:val="0"/>
-          <w:numId w:val="18"/>
-        </w:numPr>
-        <w:spacing w:after="0" w:line="240" w:lineRule="auto"/>
-      </w:pPr>
-      <w:r>
         <w:t>Página oficial</w:t>
+      </w:r>
+      <w:r>
+        <w:t>:</w:t>
       </w:r>
       <w:r>
         <w:tab/>
@@ -902,6 +1063,9 @@
         <w:t>Desenvolvido por</w:t>
       </w:r>
       <w:r>
+        <w:t>:</w:t>
+      </w:r>
+      <w:r>
         <w:tab/>
         <w:t xml:space="preserve">World </w:t>
       </w:r>
@@ -927,6 +1091,9 @@
         <w:t>Lançamento</w:t>
       </w:r>
       <w:r>
+        <w:t>:</w:t>
+      </w:r>
+      <w:r>
         <w:tab/>
         <w:t>17 de dezembro de 1996 (27 anos)</w:t>
       </w:r>
@@ -944,6 +1111,9 @@
         <w:t>Tipo de formato</w:t>
       </w:r>
       <w:r>
+        <w:t>:</w:t>
+      </w:r>
+      <w:r>
         <w:tab/>
         <w:t>Linguagem de folhas de estilo</w:t>
       </w:r>
@@ -961,8 +1131,13 @@
         <w:t>Padronização</w:t>
       </w:r>
       <w:r>
+        <w:t>:</w:t>
+      </w:r>
+      <w:r>
         <w:tab/>
       </w:r>
+      <w:bookmarkStart w:id="0" w:name="_GoBack"/>
+      <w:bookmarkEnd w:id="0"/>
     </w:p>
     <w:p>
       <w:pPr>
@@ -1089,6 +1264,9 @@
         <w:t>Paradigma</w:t>
       </w:r>
       <w:r>
+        <w:t>:</w:t>
+      </w:r>
+      <w:r>
         <w:tab/>
       </w:r>
       <w:proofErr w:type="spellStart"/>
@@ -1128,6 +1306,9 @@
         <w:t>Surgido em</w:t>
       </w:r>
       <w:r>
+        <w:t>:</w:t>
+      </w:r>
+      <w:r>
         <w:tab/>
         <w:t>4 de dezembro de 1995 (28 anos)</w:t>
       </w:r>
@@ -1145,6 +1326,9 @@
         <w:t>Última versão</w:t>
       </w:r>
       <w:r>
+        <w:t>:</w:t>
+      </w:r>
+      <w:r>
         <w:tab/>
       </w:r>
       <w:proofErr w:type="spellStart"/>
@@ -1169,6 +1353,9 @@
         <w:t>Criado por</w:t>
       </w:r>
       <w:r>
+        <w:t>:</w:t>
+      </w:r>
+      <w:r>
         <w:tab/>
         <w:t xml:space="preserve">Brendan </w:t>
       </w:r>
@@ -1188,6 +1375,7 @@
         <w:spacing w:after="0" w:line="240" w:lineRule="auto"/>
       </w:pPr>
       <w:r>
+        <w:lastRenderedPageBreak/>
         <w:t xml:space="preserve">Estilo de </w:t>
       </w:r>
       <w:proofErr w:type="spellStart"/>
@@ -1195,6 +1383,9 @@
         <w:t>tipagem</w:t>
       </w:r>
       <w:proofErr w:type="spellEnd"/>
+      <w:r>
+        <w:t>:</w:t>
+      </w:r>
       <w:r>
         <w:t xml:space="preserve"> </w:t>
       </w:r>
@@ -1223,6 +1414,9 @@
         <w:t>Principais implementações</w:t>
       </w:r>
       <w:r>
+        <w:t>:</w:t>
+      </w:r>
+      <w:r>
         <w:tab/>
         <w:t>V8</w:t>
       </w:r>
@@ -1486,6 +1680,9 @@
         <w:t>Surgido em</w:t>
       </w:r>
       <w:r>
+        <w:t>:</w:t>
+      </w:r>
+      <w:r>
         <w:tab/>
         <w:t>1995</w:t>
       </w:r>
@@ -1500,8 +1697,10 @@
         <w:spacing w:after="0" w:line="240" w:lineRule="auto"/>
       </w:pPr>
       <w:r>
-        <w:lastRenderedPageBreak/>
         <w:t>Última versão</w:t>
+      </w:r>
+      <w:r>
+        <w:t>:</w:t>
       </w:r>
       <w:r>
         <w:tab/>
@@ -1521,6 +1720,9 @@
         <w:t>Criado por</w:t>
       </w:r>
       <w:r>
+        <w:t>:</w:t>
+      </w:r>
+      <w:r>
         <w:tab/>
       </w:r>
       <w:proofErr w:type="spellStart"/>
@@ -1555,6 +1757,9 @@
       </w:r>
       <w:proofErr w:type="spellEnd"/>
       <w:r>
+        <w:t>:</w:t>
+      </w:r>
+      <w:r>
         <w:t xml:space="preserve"> </w:t>
       </w:r>
       <w:proofErr w:type="spellStart"/>
@@ -1576,27 +1781,30 @@
         <w:spacing w:after="0" w:line="240" w:lineRule="auto"/>
       </w:pPr>
       <w:r>
-        <w:t xml:space="preserve">Influenciada </w:t>
+        <w:t>Influenciada por</w:t>
+      </w:r>
+      <w:r>
+        <w:t>:</w:t>
+      </w:r>
+      <w:r>
+        <w:t xml:space="preserve">  </w:t>
+      </w:r>
+      <w:r>
+        <w:t>C</w:t>
+      </w:r>
+      <w:r>
+        <w:t xml:space="preserve">, </w:t>
       </w:r>
       <w:proofErr w:type="gramStart"/>
       <w:r>
-        <w:t>por</w:t>
-      </w:r>
-      <w:r>
-        <w:t xml:space="preserve">  </w:t>
-      </w:r>
-      <w:r>
-        <w:t>C</w:t>
+        <w:t>C++</w:t>
+      </w:r>
+      <w:r>
+        <w:t xml:space="preserve"> ,</w:t>
       </w:r>
       <w:proofErr w:type="gramEnd"/>
       <w:r>
-        <w:t xml:space="preserve">, </w:t>
-      </w:r>
-      <w:r>
-        <w:t>C++</w:t>
-      </w:r>
-      <w:r>
-        <w:t xml:space="preserve"> , </w:t>
+        <w:t xml:space="preserve"> </w:t>
       </w:r>
       <w:proofErr w:type="spellStart"/>
       <w:r>
@@ -1747,14 +1955,14 @@
       <w:r>
         <w:t>Versão estável</w:t>
       </w:r>
-      <w:proofErr w:type="gramStart"/>
       <w:r>
         <w:tab/>
-        <w:t xml:space="preserve">  8.0.22</w:t>
-      </w:r>
-      <w:proofErr w:type="gramEnd"/>
-      <w:r>
-        <w:t xml:space="preserve"> [1] / 2020-09-12 [±]</w:t>
+      </w:r>
+      <w:r>
+        <w:t>:</w:t>
+      </w:r>
+      <w:r>
+        <w:t xml:space="preserve">  8.0.22 [1] / 2020-09-12 [±]</w:t>
       </w:r>
     </w:p>
     <w:p>
@@ -1770,6 +1978,9 @@
         <w:t>Repositório</w:t>
       </w:r>
       <w:r>
+        <w:t>:</w:t>
+      </w:r>
+      <w:r>
         <w:tab/>
         <w:t>https://github.com/mysql/mysql-workbench</w:t>
       </w:r>
@@ -1787,6 +1998,9 @@
         <w:t>Escrito em</w:t>
       </w:r>
       <w:r>
+        <w:t>:</w:t>
+      </w:r>
+      <w:r>
         <w:tab/>
       </w:r>
       <w:proofErr w:type="gramStart"/>
@@ -1808,7 +2022,10 @@
         <w:spacing w:after="0" w:line="240" w:lineRule="auto"/>
       </w:pPr>
       <w:r>
-        <w:t>Sistema operacional</w:t>
+        <w:t xml:space="preserve">Sistema </w:t>
+      </w:r>
+      <w:r>
+        <w:t>operacional:</w:t>
       </w:r>
       <w:r>
         <w:tab/>
@@ -1945,6 +2162,7 @@
       <w:r>
         <w:t>Strueber</w:t>
       </w:r>
+      <w:proofErr w:type="spellEnd"/>
     </w:p>
     <w:p>
       <w:pPr>
@@ -1955,9 +2173,11 @@
         </w:numPr>
         <w:spacing w:after="0" w:line="240" w:lineRule="auto"/>
       </w:pPr>
-      <w:proofErr w:type="spellEnd"/>
       <w:r>
         <w:t>Desenvolvedor</w:t>
+      </w:r>
+      <w:r>
+        <w:t>:</w:t>
       </w:r>
       <w:r>
         <w:tab/>
@@ -1982,7 +2202,13 @@
         <w:spacing w:after="0" w:line="240" w:lineRule="auto"/>
       </w:pPr>
       <w:r>
-        <w:t xml:space="preserve">Plataforma IA-32 (pacote de Windows somente) e x64 (pacotes de </w:t>
+        <w:t>Plataforma</w:t>
+      </w:r>
+      <w:r>
+        <w:t>:</w:t>
+      </w:r>
+      <w:r>
+        <w:t xml:space="preserve"> IA-32 (pacote de Windows somente) e x64 (pacotes de </w:t>
       </w:r>
       <w:proofErr w:type="spellStart"/>
       <w:r>
@@ -2003,7 +2229,13 @@
         <w:spacing w:after="0" w:line="240" w:lineRule="auto"/>
       </w:pPr>
       <w:r>
-        <w:t>Lançamento 4 de setembro de 2002 (21 anos)</w:t>
+        <w:t>Lançamento</w:t>
+      </w:r>
+      <w:r>
+        <w:t xml:space="preserve">: </w:t>
+      </w:r>
+      <w:r>
+        <w:t xml:space="preserve"> 4 de setembro de 2002 (21 anos)</w:t>
       </w:r>
     </w:p>
     <w:p>
@@ -2022,6 +2254,9 @@
         <w:tab/>
       </w:r>
       <w:r>
+        <w:t>:</w:t>
+      </w:r>
+      <w:r>
         <w:tab/>
         <w:t>8.2.12</w:t>
       </w:r>
@@ -2039,6 +2274,9 @@
         <w:t>Sistema operacional</w:t>
       </w:r>
       <w:r>
+        <w:t>:</w:t>
+      </w:r>
+      <w:r>
         <w:tab/>
         <w:t xml:space="preserve">Windows Server 2008 e </w:t>
       </w:r>
@@ -2114,7 +2352,13 @@
       </w:r>
       <w:proofErr w:type="gramEnd"/>
       <w:r>
-        <w:t>s) Servidor web.</w:t>
+        <w:t>s)</w:t>
+      </w:r>
+      <w:r>
+        <w:t>:</w:t>
+      </w:r>
+      <w:r>
+        <w:t xml:space="preserve"> Servidor web.</w:t>
       </w:r>
     </w:p>
     <w:p>
@@ -2126,9 +2370,14 @@
         </w:numPr>
         <w:spacing w:after="0" w:line="240" w:lineRule="auto"/>
       </w:pPr>
+      <w:proofErr w:type="gramStart"/>
       <w:r>
         <w:t>Licença</w:t>
       </w:r>
+      <w:r>
+        <w:t>::</w:t>
+      </w:r>
+      <w:proofErr w:type="gramEnd"/>
       <w:r>
         <w:tab/>
         <w:t>GNU</w:t>
@@ -2200,6 +2449,316 @@
       <w:r>
         <w:t>.</w:t>
       </w:r>
+    </w:p>
+    <w:p>
+      <w:pPr>
+        <w:pStyle w:val="atexto-base"/>
+        <w:spacing w:after="0" w:line="240" w:lineRule="auto"/>
+      </w:pPr>
+    </w:p>
+    <w:p>
+      <w:pPr>
+        <w:pStyle w:val="atexto-base"/>
+        <w:spacing w:after="0" w:line="240" w:lineRule="auto"/>
+        <w:rPr>
+          <w:i/>
+        </w:rPr>
+      </w:pPr>
+    </w:p>
+    <w:p>
+      <w:pPr>
+        <w:pStyle w:val="atexto-base"/>
+        <w:spacing w:after="0" w:line="240" w:lineRule="auto"/>
+        <w:rPr>
+          <w:i/>
+        </w:rPr>
+      </w:pPr>
+    </w:p>
+    <w:p>
+      <w:pPr>
+        <w:pStyle w:val="atexto-base"/>
+        <w:spacing w:after="0" w:line="240" w:lineRule="auto"/>
+        <w:rPr>
+          <w:i/>
+        </w:rPr>
+      </w:pPr>
+    </w:p>
+    <w:p>
+      <w:pPr>
+        <w:pStyle w:val="atexto-base"/>
+        <w:spacing w:after="0" w:line="240" w:lineRule="auto"/>
+        <w:rPr>
+          <w:i/>
+        </w:rPr>
+      </w:pPr>
+    </w:p>
+    <w:p>
+      <w:pPr>
+        <w:pStyle w:val="atexto-base"/>
+        <w:spacing w:after="0" w:line="240" w:lineRule="auto"/>
+        <w:rPr>
+          <w:i/>
+        </w:rPr>
+      </w:pPr>
+    </w:p>
+    <w:p>
+      <w:pPr>
+        <w:pStyle w:val="atexto-base"/>
+        <w:spacing w:after="0" w:line="240" w:lineRule="auto"/>
+        <w:rPr>
+          <w:b/>
+          <w:i/>
+        </w:rPr>
+      </w:pPr>
+      <w:r>
+        <w:rPr>
+          <w:b/>
+          <w:i/>
+        </w:rPr>
+        <w:t>-GIT</w:t>
+      </w:r>
+    </w:p>
+    <w:p>
+      <w:pPr>
+        <w:pStyle w:val="atexto-base"/>
+        <w:spacing w:after="0" w:line="240" w:lineRule="auto"/>
+        <w:rPr>
+          <w:b/>
+          <w:i/>
+        </w:rPr>
+      </w:pPr>
+    </w:p>
+    <w:p>
+      <w:pPr>
+        <w:pStyle w:val="atexto-base"/>
+        <w:spacing w:after="0" w:line="240" w:lineRule="auto"/>
+        <w:rPr>
+          <w:b/>
+          <w:i/>
+        </w:rPr>
+      </w:pPr>
+      <w:r>
+        <w:rPr>
+          <w:b/>
+          <w:i/>
+        </w:rPr>
+        <w:t>-GITHUB</w:t>
+      </w:r>
+    </w:p>
+    <w:p>
+      <w:pPr>
+        <w:pStyle w:val="atexto-base"/>
+        <w:numPr>
+          <w:ilvl w:val="0"/>
+          <w:numId w:val="24"/>
+        </w:numPr>
+        <w:spacing w:after="0" w:line="240" w:lineRule="auto"/>
+      </w:pPr>
+      <w:r>
+        <w:t xml:space="preserve">Slogan:   </w:t>
+      </w:r>
+      <w:r>
+        <w:t xml:space="preserve">Social </w:t>
+      </w:r>
+      <w:proofErr w:type="spellStart"/>
+      <w:r>
+        <w:t>Code</w:t>
+      </w:r>
+      <w:proofErr w:type="spellEnd"/>
+      <w:r>
+        <w:t xml:space="preserve"> </w:t>
+      </w:r>
+      <w:proofErr w:type="spellStart"/>
+      <w:r>
+        <w:t>Hosting</w:t>
+      </w:r>
+      <w:proofErr w:type="spellEnd"/>
+    </w:p>
+    <w:p>
+      <w:pPr>
+        <w:pStyle w:val="atexto-base"/>
+        <w:numPr>
+          <w:ilvl w:val="0"/>
+          <w:numId w:val="24"/>
+        </w:numPr>
+        <w:spacing w:after="0" w:line="240" w:lineRule="auto"/>
+      </w:pPr>
+      <w:r>
+        <w:t>Tipo de empresa</w:t>
+      </w:r>
+      <w:r>
+        <w:t>:</w:t>
+      </w:r>
+      <w:r>
+        <w:tab/>
+        <w:t>Subsidiária</w:t>
+      </w:r>
+    </w:p>
+    <w:p>
+      <w:pPr>
+        <w:pStyle w:val="atexto-base"/>
+        <w:numPr>
+          <w:ilvl w:val="0"/>
+          <w:numId w:val="24"/>
+        </w:numPr>
+        <w:spacing w:after="0" w:line="240" w:lineRule="auto"/>
+      </w:pPr>
+      <w:proofErr w:type="gramStart"/>
+      <w:r>
+        <w:t>Proprietário(</w:t>
+      </w:r>
+      <w:proofErr w:type="gramEnd"/>
+      <w:r>
+        <w:t>s)</w:t>
+      </w:r>
+      <w:r>
+        <w:t>:</w:t>
+      </w:r>
+      <w:r>
+        <w:tab/>
+        <w:t>Microsoft</w:t>
+      </w:r>
+    </w:p>
+    <w:p>
+      <w:pPr>
+        <w:pStyle w:val="atexto-base"/>
+        <w:numPr>
+          <w:ilvl w:val="0"/>
+          <w:numId w:val="24"/>
+        </w:numPr>
+        <w:spacing w:after="0" w:line="240" w:lineRule="auto"/>
+      </w:pPr>
+      <w:r>
+        <w:t>País de origem</w:t>
+      </w:r>
+      <w:r>
+        <w:t>:</w:t>
+      </w:r>
+      <w:r>
+        <w:tab/>
+        <w:t xml:space="preserve"> Estados Unidos</w:t>
+      </w:r>
+    </w:p>
+    <w:p>
+      <w:pPr>
+        <w:pStyle w:val="atexto-base"/>
+        <w:numPr>
+          <w:ilvl w:val="0"/>
+          <w:numId w:val="24"/>
+        </w:numPr>
+        <w:spacing w:after="0" w:line="240" w:lineRule="auto"/>
+      </w:pPr>
+      <w:proofErr w:type="gramStart"/>
+      <w:r>
+        <w:t>Idioma(</w:t>
+      </w:r>
+      <w:proofErr w:type="gramEnd"/>
+      <w:r>
+        <w:t>s)</w:t>
+      </w:r>
+      <w:r>
+        <w:t>:</w:t>
+      </w:r>
+      <w:r>
+        <w:tab/>
+        <w:t>Inglês</w:t>
+      </w:r>
+    </w:p>
+    <w:p>
+      <w:pPr>
+        <w:pStyle w:val="atexto-base"/>
+        <w:numPr>
+          <w:ilvl w:val="0"/>
+          <w:numId w:val="24"/>
+        </w:numPr>
+        <w:spacing w:after="0" w:line="240" w:lineRule="auto"/>
+      </w:pPr>
+      <w:r>
+        <w:t>Lançamento</w:t>
+      </w:r>
+      <w:r>
+        <w:t>:</w:t>
+      </w:r>
+      <w:r>
+        <w:tab/>
+        <w:t>10 de abril de 2008</w:t>
+      </w:r>
+    </w:p>
+    <w:p>
+      <w:pPr>
+        <w:pStyle w:val="atexto-base"/>
+        <w:numPr>
+          <w:ilvl w:val="0"/>
+          <w:numId w:val="24"/>
+        </w:numPr>
+        <w:spacing w:after="0" w:line="240" w:lineRule="auto"/>
+      </w:pPr>
+      <w:r>
+        <w:t>Desenvolvedor</w:t>
+      </w:r>
+      <w:r>
+        <w:t>:</w:t>
+      </w:r>
+      <w:r>
+        <w:tab/>
+        <w:t>GitHub, Inc. - 2008 até 2018</w:t>
+      </w:r>
+    </w:p>
+    <w:p>
+      <w:pPr>
+        <w:pStyle w:val="atexto-base"/>
+        <w:spacing w:after="0" w:line="240" w:lineRule="auto"/>
+        <w:ind w:left="2160" w:firstLine="720"/>
+      </w:pPr>
+      <w:r>
+        <w:t>Microsoft Corporation - 2018 até atualmente</w:t>
+      </w:r>
+    </w:p>
+    <w:p>
+      <w:pPr>
+        <w:pStyle w:val="atexto-base"/>
+        <w:spacing w:after="0" w:line="240" w:lineRule="auto"/>
+      </w:pPr>
+    </w:p>
+    <w:p>
+      <w:pPr>
+        <w:pStyle w:val="atexto-base"/>
+        <w:numPr>
+          <w:ilvl w:val="0"/>
+          <w:numId w:val="25"/>
+        </w:numPr>
+        <w:spacing w:after="0" w:line="240" w:lineRule="auto"/>
+      </w:pPr>
+      <w:r>
+        <w:t>Endereço eletrônic</w:t>
+      </w:r>
+      <w:r>
+        <w:t xml:space="preserve">o:   </w:t>
+      </w:r>
+      <w:hyperlink r:id="rId6" w:history="1">
+        <w:r>
+          <w:rPr>
+            <w:rStyle w:val="Hyperlink"/>
+            <w:rFonts w:ascii="Arial" w:eastAsiaTheme="majorEastAsia" w:hAnsi="Arial" w:cs="Arial"/>
+            <w:color w:val="3366CC"/>
+            <w:sz w:val="18"/>
+            <w:szCs w:val="18"/>
+          </w:rPr>
+          <w:t>github.com</w:t>
+        </w:r>
+      </w:hyperlink>
+    </w:p>
+    <w:p>
+      <w:pPr>
+        <w:pStyle w:val="atexto-base"/>
+        <w:spacing w:after="0" w:line="240" w:lineRule="auto"/>
+      </w:pPr>
+    </w:p>
+    <w:p>
+      <w:pPr>
+        <w:pStyle w:val="atexto-base"/>
+        <w:spacing w:after="0" w:line="240" w:lineRule="auto"/>
+      </w:pPr>
     </w:p>
     <w:sectPr>
       <w:pgSz w:w="11900" w:h="16840" w:code="9"/>
@@ -2892,6 +3451,119 @@
     </w:lvl>
   </w:abstractNum>
   <w:abstractNum w:abstractNumId="6" w15:restartNumberingAfterBreak="0">
+    <w:nsid w:val="1FB641CE"/>
+    <w:multiLevelType w:val="hybridMultilevel"/>
+    <w:tmpl w:val="8678188C"/>
+    <w:lvl w:ilvl="0" w:tplc="04160005">
+      <w:start w:val="1"/>
+      <w:numFmt w:val="bullet"/>
+      <w:lvlText w:val=""/>
+      <w:lvlJc w:val="left"/>
+      <w:pPr>
+        <w:ind w:left="720" w:hanging="360"/>
+      </w:pPr>
+      <w:rPr>
+        <w:rFonts w:ascii="Wingdings" w:hAnsi="Wingdings" w:hint="default"/>
+      </w:rPr>
+    </w:lvl>
+    <w:lvl w:ilvl="1" w:tplc="04160003" w:tentative="1">
+      <w:start w:val="1"/>
+      <w:numFmt w:val="bullet"/>
+      <w:lvlText w:val="o"/>
+      <w:lvlJc w:val="left"/>
+      <w:pPr>
+        <w:ind w:left="1440" w:hanging="360"/>
+      </w:pPr>
+      <w:rPr>
+        <w:rFonts w:ascii="Courier New" w:hAnsi="Courier New" w:cs="Courier New" w:hint="default"/>
+      </w:rPr>
+    </w:lvl>
+    <w:lvl w:ilvl="2" w:tplc="04160005" w:tentative="1">
+      <w:start w:val="1"/>
+      <w:numFmt w:val="bullet"/>
+      <w:lvlText w:val=""/>
+      <w:lvlJc w:val="left"/>
+      <w:pPr>
+        <w:ind w:left="2160" w:hanging="360"/>
+      </w:pPr>
+      <w:rPr>
+        <w:rFonts w:ascii="Wingdings" w:hAnsi="Wingdings" w:hint="default"/>
+      </w:rPr>
+    </w:lvl>
+    <w:lvl w:ilvl="3" w:tplc="04160001" w:tentative="1">
+      <w:start w:val="1"/>
+      <w:numFmt w:val="bullet"/>
+      <w:lvlText w:val=""/>
+      <w:lvlJc w:val="left"/>
+      <w:pPr>
+        <w:ind w:left="2880" w:hanging="360"/>
+      </w:pPr>
+      <w:rPr>
+        <w:rFonts w:ascii="Symbol" w:hAnsi="Symbol" w:hint="default"/>
+      </w:rPr>
+    </w:lvl>
+    <w:lvl w:ilvl="4" w:tplc="04160003" w:tentative="1">
+      <w:start w:val="1"/>
+      <w:numFmt w:val="bullet"/>
+      <w:lvlText w:val="o"/>
+      <w:lvlJc w:val="left"/>
+      <w:pPr>
+        <w:ind w:left="3600" w:hanging="360"/>
+      </w:pPr>
+      <w:rPr>
+        <w:rFonts w:ascii="Courier New" w:hAnsi="Courier New" w:cs="Courier New" w:hint="default"/>
+      </w:rPr>
+    </w:lvl>
+    <w:lvl w:ilvl="5" w:tplc="04160005" w:tentative="1">
+      <w:start w:val="1"/>
+      <w:numFmt w:val="bullet"/>
+      <w:lvlText w:val=""/>
+      <w:lvlJc w:val="left"/>
+      <w:pPr>
+        <w:ind w:left="4320" w:hanging="360"/>
+      </w:pPr>
+      <w:rPr>
+        <w:rFonts w:ascii="Wingdings" w:hAnsi="Wingdings" w:hint="default"/>
+      </w:rPr>
+    </w:lvl>
+    <w:lvl w:ilvl="6" w:tplc="04160001" w:tentative="1">
+      <w:start w:val="1"/>
+      <w:numFmt w:val="bullet"/>
+      <w:lvlText w:val=""/>
+      <w:lvlJc w:val="left"/>
+      <w:pPr>
+        <w:ind w:left="5040" w:hanging="360"/>
+      </w:pPr>
+      <w:rPr>
+        <w:rFonts w:ascii="Symbol" w:hAnsi="Symbol" w:hint="default"/>
+      </w:rPr>
+    </w:lvl>
+    <w:lvl w:ilvl="7" w:tplc="04160003" w:tentative="1">
+      <w:start w:val="1"/>
+      <w:numFmt w:val="bullet"/>
+      <w:lvlText w:val="o"/>
+      <w:lvlJc w:val="left"/>
+      <w:pPr>
+        <w:ind w:left="5760" w:hanging="360"/>
+      </w:pPr>
+      <w:rPr>
+        <w:rFonts w:ascii="Courier New" w:hAnsi="Courier New" w:cs="Courier New" w:hint="default"/>
+      </w:rPr>
+    </w:lvl>
+    <w:lvl w:ilvl="8" w:tplc="04160005" w:tentative="1">
+      <w:start w:val="1"/>
+      <w:numFmt w:val="bullet"/>
+      <w:lvlText w:val=""/>
+      <w:lvlJc w:val="left"/>
+      <w:pPr>
+        <w:ind w:left="6480" w:hanging="360"/>
+      </w:pPr>
+      <w:rPr>
+        <w:rFonts w:ascii="Wingdings" w:hAnsi="Wingdings" w:hint="default"/>
+      </w:rPr>
+    </w:lvl>
+  </w:abstractNum>
+  <w:abstractNum w:abstractNumId="7" w15:restartNumberingAfterBreak="0">
     <w:nsid w:val="21F6227D"/>
     <w:multiLevelType w:val="hybridMultilevel"/>
     <w:tmpl w:val="A1282562"/>
@@ -3004,7 +3676,7 @@
       </w:rPr>
     </w:lvl>
   </w:abstractNum>
-  <w:abstractNum w:abstractNumId="7" w15:restartNumberingAfterBreak="0">
+  <w:abstractNum w:abstractNumId="8" w15:restartNumberingAfterBreak="0">
     <w:nsid w:val="2712251A"/>
     <w:multiLevelType w:val="multilevel"/>
     <w:tmpl w:val="25688216"/>
@@ -3117,7 +3789,7 @@
       </w:rPr>
     </w:lvl>
   </w:abstractNum>
-  <w:abstractNum w:abstractNumId="8" w15:restartNumberingAfterBreak="0">
+  <w:abstractNum w:abstractNumId="9" w15:restartNumberingAfterBreak="0">
     <w:nsid w:val="301F4ADB"/>
     <w:multiLevelType w:val="hybridMultilevel"/>
     <w:tmpl w:val="F4589B08"/>
@@ -3230,7 +3902,7 @@
       </w:rPr>
     </w:lvl>
   </w:abstractNum>
-  <w:abstractNum w:abstractNumId="9" w15:restartNumberingAfterBreak="0">
+  <w:abstractNum w:abstractNumId="10" w15:restartNumberingAfterBreak="0">
     <w:nsid w:val="32B92F35"/>
     <w:multiLevelType w:val="hybridMultilevel"/>
     <w:tmpl w:val="79088C22"/>
@@ -3343,7 +4015,7 @@
       </w:rPr>
     </w:lvl>
   </w:abstractNum>
-  <w:abstractNum w:abstractNumId="10" w15:restartNumberingAfterBreak="0">
+  <w:abstractNum w:abstractNumId="11" w15:restartNumberingAfterBreak="0">
     <w:nsid w:val="34991952"/>
     <w:multiLevelType w:val="hybridMultilevel"/>
     <w:tmpl w:val="391A073C"/>
@@ -3457,7 +4129,7 @@
       </w:rPr>
     </w:lvl>
   </w:abstractNum>
-  <w:abstractNum w:abstractNumId="11" w15:restartNumberingAfterBreak="0">
+  <w:abstractNum w:abstractNumId="12" w15:restartNumberingAfterBreak="0">
     <w:nsid w:val="34F0061B"/>
     <w:multiLevelType w:val="hybridMultilevel"/>
     <w:tmpl w:val="E788FD94"/>
@@ -3570,7 +4242,7 @@
       </w:rPr>
     </w:lvl>
   </w:abstractNum>
-  <w:abstractNum w:abstractNumId="12" w15:restartNumberingAfterBreak="0">
+  <w:abstractNum w:abstractNumId="13" w15:restartNumberingAfterBreak="0">
     <w:nsid w:val="36B329F1"/>
     <w:multiLevelType w:val="multilevel"/>
     <w:tmpl w:val="7E24A422"/>
@@ -3683,7 +4355,7 @@
       </w:rPr>
     </w:lvl>
   </w:abstractNum>
-  <w:abstractNum w:abstractNumId="13" w15:restartNumberingAfterBreak="0">
+  <w:abstractNum w:abstractNumId="14" w15:restartNumberingAfterBreak="0">
     <w:nsid w:val="3B5C0B83"/>
     <w:multiLevelType w:val="hybridMultilevel"/>
     <w:tmpl w:val="9222AF22"/>
@@ -3796,7 +4468,120 @@
       </w:rPr>
     </w:lvl>
   </w:abstractNum>
-  <w:abstractNum w:abstractNumId="14" w15:restartNumberingAfterBreak="0">
+  <w:abstractNum w:abstractNumId="15" w15:restartNumberingAfterBreak="0">
+    <w:nsid w:val="47E90002"/>
+    <w:multiLevelType w:val="hybridMultilevel"/>
+    <w:tmpl w:val="D768716C"/>
+    <w:lvl w:ilvl="0" w:tplc="04160001">
+      <w:start w:val="1"/>
+      <w:numFmt w:val="bullet"/>
+      <w:lvlText w:val=""/>
+      <w:lvlJc w:val="left"/>
+      <w:pPr>
+        <w:ind w:left="720" w:hanging="360"/>
+      </w:pPr>
+      <w:rPr>
+        <w:rFonts w:ascii="Symbol" w:hAnsi="Symbol" w:hint="default"/>
+      </w:rPr>
+    </w:lvl>
+    <w:lvl w:ilvl="1" w:tplc="04160003" w:tentative="1">
+      <w:start w:val="1"/>
+      <w:numFmt w:val="bullet"/>
+      <w:lvlText w:val="o"/>
+      <w:lvlJc w:val="left"/>
+      <w:pPr>
+        <w:ind w:left="1440" w:hanging="360"/>
+      </w:pPr>
+      <w:rPr>
+        <w:rFonts w:ascii="Courier New" w:hAnsi="Courier New" w:cs="Courier New" w:hint="default"/>
+      </w:rPr>
+    </w:lvl>
+    <w:lvl w:ilvl="2" w:tplc="04160005" w:tentative="1">
+      <w:start w:val="1"/>
+      <w:numFmt w:val="bullet"/>
+      <w:lvlText w:val=""/>
+      <w:lvlJc w:val="left"/>
+      <w:pPr>
+        <w:ind w:left="2160" w:hanging="360"/>
+      </w:pPr>
+      <w:rPr>
+        <w:rFonts w:ascii="Wingdings" w:hAnsi="Wingdings" w:hint="default"/>
+      </w:rPr>
+    </w:lvl>
+    <w:lvl w:ilvl="3" w:tplc="04160001" w:tentative="1">
+      <w:start w:val="1"/>
+      <w:numFmt w:val="bullet"/>
+      <w:lvlText w:val=""/>
+      <w:lvlJc w:val="left"/>
+      <w:pPr>
+        <w:ind w:left="2880" w:hanging="360"/>
+      </w:pPr>
+      <w:rPr>
+        <w:rFonts w:ascii="Symbol" w:hAnsi="Symbol" w:hint="default"/>
+      </w:rPr>
+    </w:lvl>
+    <w:lvl w:ilvl="4" w:tplc="04160003" w:tentative="1">
+      <w:start w:val="1"/>
+      <w:numFmt w:val="bullet"/>
+      <w:lvlText w:val="o"/>
+      <w:lvlJc w:val="left"/>
+      <w:pPr>
+        <w:ind w:left="3600" w:hanging="360"/>
+      </w:pPr>
+      <w:rPr>
+        <w:rFonts w:ascii="Courier New" w:hAnsi="Courier New" w:cs="Courier New" w:hint="default"/>
+      </w:rPr>
+    </w:lvl>
+    <w:lvl w:ilvl="5" w:tplc="04160005" w:tentative="1">
+      <w:start w:val="1"/>
+      <w:numFmt w:val="bullet"/>
+      <w:lvlText w:val=""/>
+      <w:lvlJc w:val="left"/>
+      <w:pPr>
+        <w:ind w:left="4320" w:hanging="360"/>
+      </w:pPr>
+      <w:rPr>
+        <w:rFonts w:ascii="Wingdings" w:hAnsi="Wingdings" w:hint="default"/>
+      </w:rPr>
+    </w:lvl>
+    <w:lvl w:ilvl="6" w:tplc="04160001" w:tentative="1">
+      <w:start w:val="1"/>
+      <w:numFmt w:val="bullet"/>
+      <w:lvlText w:val=""/>
+      <w:lvlJc w:val="left"/>
+      <w:pPr>
+        <w:ind w:left="5040" w:hanging="360"/>
+      </w:pPr>
+      <w:rPr>
+        <w:rFonts w:ascii="Symbol" w:hAnsi="Symbol" w:hint="default"/>
+      </w:rPr>
+    </w:lvl>
+    <w:lvl w:ilvl="7" w:tplc="04160003" w:tentative="1">
+      <w:start w:val="1"/>
+      <w:numFmt w:val="bullet"/>
+      <w:lvlText w:val="o"/>
+      <w:lvlJc w:val="left"/>
+      <w:pPr>
+        <w:ind w:left="5760" w:hanging="360"/>
+      </w:pPr>
+      <w:rPr>
+        <w:rFonts w:ascii="Courier New" w:hAnsi="Courier New" w:cs="Courier New" w:hint="default"/>
+      </w:rPr>
+    </w:lvl>
+    <w:lvl w:ilvl="8" w:tplc="04160005" w:tentative="1">
+      <w:start w:val="1"/>
+      <w:numFmt w:val="bullet"/>
+      <w:lvlText w:val=""/>
+      <w:lvlJc w:val="left"/>
+      <w:pPr>
+        <w:ind w:left="6480" w:hanging="360"/>
+      </w:pPr>
+      <w:rPr>
+        <w:rFonts w:ascii="Wingdings" w:hAnsi="Wingdings" w:hint="default"/>
+      </w:rPr>
+    </w:lvl>
+  </w:abstractNum>
+  <w:abstractNum w:abstractNumId="16" w15:restartNumberingAfterBreak="0">
     <w:nsid w:val="53262F05"/>
     <w:multiLevelType w:val="hybridMultilevel"/>
     <w:tmpl w:val="062054DE"/>
@@ -3909,7 +4694,7 @@
       </w:rPr>
     </w:lvl>
   </w:abstractNum>
-  <w:abstractNum w:abstractNumId="15" w15:restartNumberingAfterBreak="0">
+  <w:abstractNum w:abstractNumId="17" w15:restartNumberingAfterBreak="0">
     <w:nsid w:val="56D27A89"/>
     <w:multiLevelType w:val="hybridMultilevel"/>
     <w:tmpl w:val="3EDE41E2"/>
@@ -4022,7 +4807,7 @@
       </w:rPr>
     </w:lvl>
   </w:abstractNum>
-  <w:abstractNum w:abstractNumId="16" w15:restartNumberingAfterBreak="0">
+  <w:abstractNum w:abstractNumId="18" w15:restartNumberingAfterBreak="0">
     <w:nsid w:val="57CE4605"/>
     <w:multiLevelType w:val="hybridMultilevel"/>
     <w:tmpl w:val="056A31D6"/>
@@ -4135,7 +4920,120 @@
       </w:rPr>
     </w:lvl>
   </w:abstractNum>
-  <w:abstractNum w:abstractNumId="17" w15:restartNumberingAfterBreak="0">
+  <w:abstractNum w:abstractNumId="19" w15:restartNumberingAfterBreak="0">
+    <w:nsid w:val="585A304A"/>
+    <w:multiLevelType w:val="hybridMultilevel"/>
+    <w:tmpl w:val="863E9FFC"/>
+    <w:lvl w:ilvl="0" w:tplc="04160005">
+      <w:start w:val="1"/>
+      <w:numFmt w:val="bullet"/>
+      <w:lvlText w:val=""/>
+      <w:lvlJc w:val="left"/>
+      <w:pPr>
+        <w:ind w:left="720" w:hanging="360"/>
+      </w:pPr>
+      <w:rPr>
+        <w:rFonts w:ascii="Wingdings" w:hAnsi="Wingdings" w:hint="default"/>
+      </w:rPr>
+    </w:lvl>
+    <w:lvl w:ilvl="1" w:tplc="04160003" w:tentative="1">
+      <w:start w:val="1"/>
+      <w:numFmt w:val="bullet"/>
+      <w:lvlText w:val="o"/>
+      <w:lvlJc w:val="left"/>
+      <w:pPr>
+        <w:ind w:left="1440" w:hanging="360"/>
+      </w:pPr>
+      <w:rPr>
+        <w:rFonts w:ascii="Courier New" w:hAnsi="Courier New" w:cs="Courier New" w:hint="default"/>
+      </w:rPr>
+    </w:lvl>
+    <w:lvl w:ilvl="2" w:tplc="04160005" w:tentative="1">
+      <w:start w:val="1"/>
+      <w:numFmt w:val="bullet"/>
+      <w:lvlText w:val=""/>
+      <w:lvlJc w:val="left"/>
+      <w:pPr>
+        <w:ind w:left="2160" w:hanging="360"/>
+      </w:pPr>
+      <w:rPr>
+        <w:rFonts w:ascii="Wingdings" w:hAnsi="Wingdings" w:hint="default"/>
+      </w:rPr>
+    </w:lvl>
+    <w:lvl w:ilvl="3" w:tplc="04160001" w:tentative="1">
+      <w:start w:val="1"/>
+      <w:numFmt w:val="bullet"/>
+      <w:lvlText w:val=""/>
+      <w:lvlJc w:val="left"/>
+      <w:pPr>
+        <w:ind w:left="2880" w:hanging="360"/>
+      </w:pPr>
+      <w:rPr>
+        <w:rFonts w:ascii="Symbol" w:hAnsi="Symbol" w:hint="default"/>
+      </w:rPr>
+    </w:lvl>
+    <w:lvl w:ilvl="4" w:tplc="04160003" w:tentative="1">
+      <w:start w:val="1"/>
+      <w:numFmt w:val="bullet"/>
+      <w:lvlText w:val="o"/>
+      <w:lvlJc w:val="left"/>
+      <w:pPr>
+        <w:ind w:left="3600" w:hanging="360"/>
+      </w:pPr>
+      <w:rPr>
+        <w:rFonts w:ascii="Courier New" w:hAnsi="Courier New" w:cs="Courier New" w:hint="default"/>
+      </w:rPr>
+    </w:lvl>
+    <w:lvl w:ilvl="5" w:tplc="04160005" w:tentative="1">
+      <w:start w:val="1"/>
+      <w:numFmt w:val="bullet"/>
+      <w:lvlText w:val=""/>
+      <w:lvlJc w:val="left"/>
+      <w:pPr>
+        <w:ind w:left="4320" w:hanging="360"/>
+      </w:pPr>
+      <w:rPr>
+        <w:rFonts w:ascii="Wingdings" w:hAnsi="Wingdings" w:hint="default"/>
+      </w:rPr>
+    </w:lvl>
+    <w:lvl w:ilvl="6" w:tplc="04160001" w:tentative="1">
+      <w:start w:val="1"/>
+      <w:numFmt w:val="bullet"/>
+      <w:lvlText w:val=""/>
+      <w:lvlJc w:val="left"/>
+      <w:pPr>
+        <w:ind w:left="5040" w:hanging="360"/>
+      </w:pPr>
+      <w:rPr>
+        <w:rFonts w:ascii="Symbol" w:hAnsi="Symbol" w:hint="default"/>
+      </w:rPr>
+    </w:lvl>
+    <w:lvl w:ilvl="7" w:tplc="04160003" w:tentative="1">
+      <w:start w:val="1"/>
+      <w:numFmt w:val="bullet"/>
+      <w:lvlText w:val="o"/>
+      <w:lvlJc w:val="left"/>
+      <w:pPr>
+        <w:ind w:left="5760" w:hanging="360"/>
+      </w:pPr>
+      <w:rPr>
+        <w:rFonts w:ascii="Courier New" w:hAnsi="Courier New" w:cs="Courier New" w:hint="default"/>
+      </w:rPr>
+    </w:lvl>
+    <w:lvl w:ilvl="8" w:tplc="04160005" w:tentative="1">
+      <w:start w:val="1"/>
+      <w:numFmt w:val="bullet"/>
+      <w:lvlText w:val=""/>
+      <w:lvlJc w:val="left"/>
+      <w:pPr>
+        <w:ind w:left="6480" w:hanging="360"/>
+      </w:pPr>
+      <w:rPr>
+        <w:rFonts w:ascii="Wingdings" w:hAnsi="Wingdings" w:hint="default"/>
+      </w:rPr>
+    </w:lvl>
+  </w:abstractNum>
+  <w:abstractNum w:abstractNumId="20" w15:restartNumberingAfterBreak="0">
     <w:nsid w:val="710105F6"/>
     <w:multiLevelType w:val="hybridMultilevel"/>
     <w:tmpl w:val="C27A3C8C"/>
@@ -4248,7 +5146,7 @@
       </w:rPr>
     </w:lvl>
   </w:abstractNum>
-  <w:abstractNum w:abstractNumId="18" w15:restartNumberingAfterBreak="0">
+  <w:abstractNum w:abstractNumId="21" w15:restartNumberingAfterBreak="0">
     <w:nsid w:val="776B129D"/>
     <w:multiLevelType w:val="hybridMultilevel"/>
     <w:tmpl w:val="1A988ED2"/>
@@ -4361,7 +5259,7 @@
       </w:rPr>
     </w:lvl>
   </w:abstractNum>
-  <w:abstractNum w:abstractNumId="19" w15:restartNumberingAfterBreak="0">
+  <w:abstractNum w:abstractNumId="22" w15:restartNumberingAfterBreak="0">
     <w:nsid w:val="78936F8D"/>
     <w:multiLevelType w:val="multilevel"/>
     <w:tmpl w:val="EC0E82DA"/>
@@ -4484,7 +5382,7 @@
       </w:rPr>
     </w:lvl>
   </w:abstractNum>
-  <w:abstractNum w:abstractNumId="20" w15:restartNumberingAfterBreak="0">
+  <w:abstractNum w:abstractNumId="23" w15:restartNumberingAfterBreak="0">
     <w:nsid w:val="7E526C01"/>
     <w:multiLevelType w:val="hybridMultilevel"/>
     <w:tmpl w:val="4A284874"/>
@@ -4597,7 +5495,7 @@
       </w:rPr>
     </w:lvl>
   </w:abstractNum>
-  <w:abstractNum w:abstractNumId="21" w15:restartNumberingAfterBreak="0">
+  <w:abstractNum w:abstractNumId="24" w15:restartNumberingAfterBreak="0">
     <w:nsid w:val="7FBD3709"/>
     <w:multiLevelType w:val="hybridMultilevel"/>
     <w:tmpl w:val="1C2E92A8"/>
@@ -4714,16 +5612,16 @@
     <w:abstractNumId w:val="0"/>
   </w:num>
   <w:num w:numId="2">
-    <w:abstractNumId w:val="12"/>
+    <w:abstractNumId w:val="13"/>
   </w:num>
   <w:num w:numId="3">
-    <w:abstractNumId w:val="7"/>
+    <w:abstractNumId w:val="8"/>
   </w:num>
   <w:num w:numId="4">
     <w:abstractNumId w:val="3"/>
   </w:num>
   <w:num w:numId="5">
-    <w:abstractNumId w:val="11"/>
+    <w:abstractNumId w:val="12"/>
   </w:num>
   <w:num w:numId="6">
     <w:abstractNumId w:val="1"/>
@@ -4735,46 +5633,55 @@
     <w:abstractNumId w:val="4"/>
   </w:num>
   <w:num w:numId="9">
-    <w:abstractNumId w:val="19"/>
+    <w:abstractNumId w:val="22"/>
   </w:num>
   <w:num w:numId="10">
-    <w:abstractNumId w:val="15"/>
+    <w:abstractNumId w:val="17"/>
   </w:num>
   <w:num w:numId="11">
-    <w:abstractNumId w:val="8"/>
+    <w:abstractNumId w:val="9"/>
   </w:num>
   <w:num w:numId="12">
-    <w:abstractNumId w:val="13"/>
+    <w:abstractNumId w:val="14"/>
   </w:num>
   <w:num w:numId="13">
-    <w:abstractNumId w:val="9"/>
+    <w:abstractNumId w:val="10"/>
   </w:num>
   <w:num w:numId="14">
-    <w:abstractNumId w:val="20"/>
+    <w:abstractNumId w:val="23"/>
   </w:num>
   <w:num w:numId="15">
-    <w:abstractNumId w:val="10"/>
+    <w:abstractNumId w:val="11"/>
   </w:num>
   <w:num w:numId="16">
-    <w:abstractNumId w:val="14"/>
+    <w:abstractNumId w:val="16"/>
   </w:num>
   <w:num w:numId="17">
-    <w:abstractNumId w:val="6"/>
+    <w:abstractNumId w:val="7"/>
   </w:num>
   <w:num w:numId="18">
-    <w:abstractNumId w:val="16"/>
+    <w:abstractNumId w:val="18"/>
   </w:num>
   <w:num w:numId="19">
     <w:abstractNumId w:val="2"/>
   </w:num>
   <w:num w:numId="20">
+    <w:abstractNumId w:val="24"/>
+  </w:num>
+  <w:num w:numId="21">
     <w:abstractNumId w:val="21"/>
   </w:num>
-  <w:num w:numId="21">
-    <w:abstractNumId w:val="18"/>
+  <w:num w:numId="22">
+    <w:abstractNumId w:val="20"/>
   </w:num>
-  <w:num w:numId="22">
-    <w:abstractNumId w:val="17"/>
+  <w:num w:numId="23">
+    <w:abstractNumId w:val="15"/>
+  </w:num>
+  <w:num w:numId="24">
+    <w:abstractNumId w:val="19"/>
+  </w:num>
+  <w:num w:numId="25">
+    <w:abstractNumId w:val="6"/>
   </w:num>
 </w:numbering>
 </file>
@@ -5838,7 +6745,7 @@
 </file>
 
 <file path=customXml/itemProps1.xml><?xml version="1.0" encoding="utf-8"?>
-<ds:datastoreItem xmlns:ds="http://schemas.openxmlformats.org/officeDocument/2006/customXml" ds:itemID="{D6C77501-7071-458D-8F5A-C79F2800E5B2}">
+<ds:datastoreItem xmlns:ds="http://schemas.openxmlformats.org/officeDocument/2006/customXml" ds:itemID="{82953908-AB6C-475F-B190-E5626936842D}">
   <ds:schemaRefs>
     <ds:schemaRef ds:uri="http://schemas.openxmlformats.org/officeDocument/2006/bibliography"/>
   </ds:schemaRefs>

</xml_diff>